<commit_message>
- update report template
Signed-off-by: Andy Ang <andy_ang94@hotmail.com>
</commit_message>
<xml_diff>
--- a/Graphs/invitation.docx
+++ b/Graphs/invitation.docx
@@ -15,7 +15,15 @@
           <w:rFonts w:ascii="Times New Roman" w:hAnsi="Times New Roman" w:cs="Times New Roman"/>
           <w:lang w:val="en-US"/>
         </w:rPr>
-        <w:t xml:space="preserve">Date: 10-Mar-2022</w:t>
+        <w:t xml:space="preserve">Date: </w:t>
+      </w:r>
+      <w:proofErr w:type="gramStart"/>
+      <w:r>
+        <w:rPr>
+          <w:rFonts w:ascii="Times New Roman" w:hAnsi="Times New Roman" w:cs="Times New Roman"/>
+          <w:lang w:val="en-US"/>
+        </w:rPr>
+        <w:t xml:space="preserve">10-Mar-2022</w:t>
       </w:r>
     </w:p>
     <w:p>
@@ -55,7 +63,11 @@
         <w:pStyle w:val="m"/>
       </w:pPr>
       <w:r>
-        <w:t xml:space="preserve">Your presence at the birthday party will bring great delight in our hearts. We are looking forward to hosting you at the birthday party of our child on 21-Oct-2021 at the beach</w:t>
+        <w:t xml:space="preserve">Your presence at the birthday party will bring great delight in our hearts. We are looking forward to hosting you at the birthday party of our child on </w:t>
+      </w:r>
+      <w:proofErr w:type="gramStart"/>
+      <w:r>
+        <w:t xml:space="preserve">21-Oct-2021 at the beach</w:t>
       </w:r>
     </w:p>
     <w:p>
@@ -80,6 +92,7 @@
         <w:pStyle w:val="m"/>
         <w:jc w:val="right"/>
       </w:pPr>
+      <w:proofErr w:type="gramStart"/>
       <w:r>
         <w:t xml:space="preserve">Sanket</w:t>
       </w:r>

</xml_diff>